<commit_message>
Modificacion del contrato y Aspectos faltantes del mismo
</commit_message>
<xml_diff>
--- a/Analisis Primera Entrega(Jeison,Mey,Zabdiel)/Contrato PROLOSI y Mundo Centro Burbujas.docx
+++ b/Analisis Primera Entrega(Jeison,Mey,Zabdiel)/Contrato PROLOSI y Mundo Centro Burbujas.docx
@@ -179,8 +179,13 @@
       <w:r>
         <w:t xml:space="preserve"> </w:t>
       </w:r>
-      <w:r>
-        <w:t>Pococí, Limón</w:t>
+      <w:proofErr w:type="spellStart"/>
+      <w:r>
+        <w:t>Pococí</w:t>
+      </w:r>
+      <w:proofErr w:type="spellEnd"/>
+      <w:r>
+        <w:t>, Limón</w:t>
       </w:r>
       <w:r>
         <w:t>,</w:t>
@@ -271,6 +276,7 @@
       <w:r>
         <w:t xml:space="preserve">, con domicilio en </w:t>
       </w:r>
+      <w:proofErr w:type="spellStart"/>
       <w:r>
         <w:rPr>
           <w:rFonts w:cs="Arial"/>
@@ -279,6 +285,7 @@
         </w:rPr>
         <w:t>Cariari</w:t>
       </w:r>
+      <w:proofErr w:type="spellEnd"/>
       <w:r>
         <w:t xml:space="preserve">, </w:t>
       </w:r>
@@ -286,7 +293,15 @@
         <w:t>70205</w:t>
       </w:r>
       <w:r>
-        <w:t xml:space="preserve"> de Pococí, Limón </w:t>
+        <w:t xml:space="preserve"> de </w:t>
+      </w:r>
+      <w:proofErr w:type="spellStart"/>
+      <w:r>
+        <w:t>Pococí</w:t>
+      </w:r>
+      <w:proofErr w:type="spellEnd"/>
+      <w:r>
+        <w:t xml:space="preserve">, Limón </w:t>
       </w:r>
       <w:r>
         <w:t xml:space="preserve">y en su nombre y representación </w:t>
@@ -297,8 +312,18 @@
           <w:sz w:val="22"/>
           <w:szCs w:val="22"/>
         </w:rPr>
-        <w:t>Horacio Salazar Salazar</w:t>
-      </w:r>
+        <w:t xml:space="preserve">Horacio Salazar </w:t>
+      </w:r>
+      <w:proofErr w:type="spellStart"/>
+      <w:r>
+        <w:rPr>
+          <w:rFonts w:cs="Arial"/>
+          <w:sz w:val="22"/>
+          <w:szCs w:val="22"/>
+        </w:rPr>
+        <w:t>Salazar</w:t>
+      </w:r>
+      <w:proofErr w:type="spellEnd"/>
       <w:r>
         <w:t>, actuando en calidad de</w:t>
       </w:r>
@@ -370,7 +395,10 @@
         <w:t xml:space="preserve"> e integración</w:t>
       </w:r>
       <w:r>
-        <w:t xml:space="preserve"> de sistemas de software.</w:t>
+        <w:t xml:space="preserve"> de </w:t>
+      </w:r>
+      <w:r>
+        <w:t>sistemas de software.</w:t>
       </w:r>
     </w:p>
     <w:p/>
@@ -647,7 +675,29 @@
           <w:sz w:val="22"/>
           <w:lang w:val="es-ES_tradnl"/>
         </w:rPr>
-        <w:t>ejecutará ciclos de programación sucesivos;</w:t>
+        <w:t xml:space="preserve">ejecutará ciclos de programación </w:t>
+      </w:r>
+      <w:commentRangeStart w:id="0"/>
+      <w:r>
+        <w:rPr>
+          <w:sz w:val="22"/>
+          <w:lang w:val="es-ES_tradnl"/>
+        </w:rPr>
+        <w:t>sucesivos</w:t>
+      </w:r>
+      <w:commentRangeEnd w:id="0"/>
+      <w:r>
+        <w:rPr>
+          <w:rStyle w:val="Refdecomentario"/>
+        </w:rPr>
+        <w:commentReference w:id="0"/>
+      </w:r>
+      <w:r>
+        <w:rPr>
+          <w:sz w:val="22"/>
+          <w:lang w:val="es-ES_tradnl"/>
+        </w:rPr>
+        <w:t>;</w:t>
       </w:r>
       <w:r>
         <w:rPr>
@@ -778,7 +828,29 @@
           <w:sz w:val="22"/>
           <w:lang w:val="es-ES_tradnl"/>
         </w:rPr>
-        <w:t>Cada contrato anexo incluirá:</w:t>
+        <w:t xml:space="preserve">Cada contrato anexo </w:t>
+      </w:r>
+      <w:commentRangeStart w:id="1"/>
+      <w:r>
+        <w:rPr>
+          <w:sz w:val="22"/>
+          <w:lang w:val="es-ES_tradnl"/>
+        </w:rPr>
+        <w:t>incluirá</w:t>
+      </w:r>
+      <w:commentRangeEnd w:id="1"/>
+      <w:r>
+        <w:rPr>
+          <w:rStyle w:val="Refdecomentario"/>
+        </w:rPr>
+        <w:commentReference w:id="1"/>
+      </w:r>
+      <w:r>
+        <w:rPr>
+          <w:sz w:val="22"/>
+          <w:lang w:val="es-ES_tradnl"/>
+        </w:rPr>
+        <w:t>:</w:t>
       </w:r>
     </w:p>
     <w:p>
@@ -1178,6 +1250,7 @@
     </w:p>
     <w:p>
       <w:pPr>
+        <w:jc w:val="center"/>
         <w:rPr>
           <w:lang w:val="es-ES_tradnl"/>
         </w:rPr>
@@ -1194,7 +1267,23 @@
         <w:pStyle w:val="Ttulo4"/>
       </w:pPr>
       <w:r>
-        <w:t>QUINTA.- VALIDACIÓN DE LAS ENTREGAS PARCIALES.</w:t>
+        <w:t xml:space="preserve">QUINTA.- VALIDACIÓN DE LAS ENTREGAS </w:t>
+      </w:r>
+      <w:commentRangeStart w:id="2"/>
+      <w:r>
+        <w:t>PARCIALES</w:t>
+      </w:r>
+      <w:commentRangeEnd w:id="2"/>
+      <w:r>
+        <w:rPr>
+          <w:rStyle w:val="Refdecomentario"/>
+          <w:b w:val="0"/>
+          <w:lang w:val="es-ES"/>
+        </w:rPr>
+        <w:commentReference w:id="2"/>
+      </w:r>
+      <w:r>
+        <w:t>.</w:t>
       </w:r>
     </w:p>
     <w:p>
@@ -1467,6 +1556,12 @@
         </w:rPr>
         <w:t>MUNDO CENTRO BURBUJAS</w:t>
       </w:r>
+      <w:r>
+        <w:rPr>
+          <w:lang w:val="es-ES_tradnl"/>
+        </w:rPr>
+        <w:t>.</w:t>
+      </w:r>
     </w:p>
     <w:p>
       <w:pPr>
@@ -1660,15 +1755,24 @@
           <w:sz w:val="22"/>
           <w:lang w:val="es-ES_tradnl"/>
         </w:rPr>
-        <w:t>1</w:t>
-      </w:r>
-      <w:r>
-        <w:rPr>
-          <w:sz w:val="22"/>
-          <w:lang w:val="es-ES_tradnl"/>
-        </w:rPr>
-        <w:t xml:space="preserve"> mes</w:t>
-      </w:r>
+        <w:t>2</w:t>
+      </w:r>
+      <w:r>
+        <w:rPr>
+          <w:sz w:val="22"/>
+          <w:lang w:val="es-ES_tradnl"/>
+        </w:rPr>
+        <w:t xml:space="preserve"> </w:t>
+      </w:r>
+      <w:proofErr w:type="gramStart"/>
+      <w:r>
+        <w:rPr>
+          <w:sz w:val="22"/>
+          <w:lang w:val="es-ES_tradnl"/>
+        </w:rPr>
+        <w:t>mes</w:t>
+      </w:r>
+      <w:proofErr w:type="gramEnd"/>
       <w:r>
         <w:rPr>
           <w:sz w:val="22"/>
@@ -2308,24 +2412,36 @@
           <w:sz w:val="22"/>
           <w:szCs w:val="22"/>
         </w:rPr>
-        <w:t>Horacio Salazar Salazar</w:t>
-      </w:r>
-    </w:p>
-    <w:p>
-      <w:pPr>
-        <w:rPr>
-          <w:sz w:val="22"/>
-          <w:lang w:val="es-ES_tradnl"/>
-        </w:rPr>
-      </w:pPr>
+        <w:t xml:space="preserve">Horacio Salazar </w:t>
+      </w:r>
+      <w:proofErr w:type="spellStart"/>
       <w:r>
         <w:rPr>
           <w:rFonts w:cs="Arial"/>
           <w:sz w:val="22"/>
           <w:szCs w:val="22"/>
         </w:rPr>
+        <w:t>Salazar</w:t>
+      </w:r>
+      <w:proofErr w:type="spellEnd"/>
+    </w:p>
+    <w:p>
+      <w:pPr>
+        <w:rPr>
+          <w:sz w:val="22"/>
+          <w:lang w:val="es-ES_tradnl"/>
+        </w:rPr>
+      </w:pPr>
+      <w:proofErr w:type="spellStart"/>
+      <w:r>
+        <w:rPr>
+          <w:rFonts w:cs="Arial"/>
+          <w:sz w:val="22"/>
+          <w:szCs w:val="22"/>
+        </w:rPr>
         <w:t>Cariari</w:t>
       </w:r>
+      <w:proofErr w:type="spellEnd"/>
       <w:r>
         <w:rPr>
           <w:rFonts w:cs="Arial"/>
@@ -2334,13 +2450,23 @@
         </w:rPr>
         <w:t xml:space="preserve">, </w:t>
       </w:r>
+      <w:proofErr w:type="spellStart"/>
       <w:r>
         <w:rPr>
           <w:rFonts w:cs="Arial"/>
           <w:sz w:val="22"/>
           <w:szCs w:val="22"/>
         </w:rPr>
-        <w:t xml:space="preserve">Pococí, Limón </w:t>
+        <w:t>Pococí</w:t>
+      </w:r>
+      <w:proofErr w:type="spellEnd"/>
+      <w:r>
+        <w:rPr>
+          <w:rFonts w:cs="Arial"/>
+          <w:sz w:val="22"/>
+          <w:szCs w:val="22"/>
+        </w:rPr>
+        <w:t xml:space="preserve">, Limón </w:t>
       </w:r>
     </w:p>
     <w:p>
@@ -2447,7 +2573,25 @@
           <w:sz w:val="22"/>
           <w:szCs w:val="22"/>
         </w:rPr>
-        <w:t>Guápiles, Pococí, Limón</w:t>
+        <w:t xml:space="preserve">Guápiles, </w:t>
+      </w:r>
+      <w:proofErr w:type="spellStart"/>
+      <w:r>
+        <w:rPr>
+          <w:rFonts w:cs="Arial"/>
+          <w:sz w:val="22"/>
+          <w:szCs w:val="22"/>
+        </w:rPr>
+        <w:t>Pococí</w:t>
+      </w:r>
+      <w:proofErr w:type="spellEnd"/>
+      <w:r>
+        <w:rPr>
+          <w:rFonts w:cs="Arial"/>
+          <w:sz w:val="22"/>
+          <w:szCs w:val="22"/>
+        </w:rPr>
+        <w:t>, Limón</w:t>
       </w:r>
     </w:p>
     <w:p>
@@ -2789,37 +2933,44 @@
         <w:pStyle w:val="Ttulo4"/>
       </w:pPr>
       <w:r>
+        <w:t>UNDECIMA.- VALIDEZ DEL CONTRATO</w:t>
+      </w:r>
+    </w:p>
+    <w:p>
+      <w:pPr>
+        <w:rPr>
+          <w:sz w:val="22"/>
+          <w:lang w:val="es-ES_tradnl"/>
+        </w:rPr>
+      </w:pPr>
+      <w:r>
+        <w:rPr>
+          <w:sz w:val="22"/>
+          <w:lang w:val="es-ES_tradnl"/>
+        </w:rPr>
+        <w:t>El presente contrato</w:t>
+      </w:r>
+      <w:r>
+        <w:rPr>
+          <w:sz w:val="22"/>
+          <w:lang w:val="es-ES_tradnl"/>
+        </w:rPr>
+        <w:t xml:space="preserve"> </w:t>
+      </w:r>
+      <w:r>
+        <w:rPr>
+          <w:sz w:val="22"/>
+          <w:lang w:val="es-ES_tradnl"/>
+        </w:rPr>
+        <w:t xml:space="preserve">es de carácter educativo y no tendrá validez alguna en términos legales o judiciales y sirve de base para ejemplificar la funcionalidad de un contrato real de una empresa de </w:t>
+      </w:r>
+      <w:r>
+        <w:rPr>
+          <w:sz w:val="22"/>
+          <w:lang w:val="es-ES_tradnl"/>
+        </w:rPr>
         <w:lastRenderedPageBreak/>
-        <w:t>UNDECIMA.- VALIDEZ DEL CONTRATO</w:t>
-      </w:r>
-    </w:p>
-    <w:p>
-      <w:pPr>
-        <w:rPr>
-          <w:sz w:val="22"/>
-          <w:lang w:val="es-ES_tradnl"/>
-        </w:rPr>
-      </w:pPr>
-      <w:r>
-        <w:rPr>
-          <w:sz w:val="22"/>
-          <w:lang w:val="es-ES_tradnl"/>
-        </w:rPr>
-        <w:t>El presente contrato</w:t>
-      </w:r>
-      <w:r>
-        <w:rPr>
-          <w:sz w:val="22"/>
-          <w:lang w:val="es-ES_tradnl"/>
-        </w:rPr>
-        <w:t xml:space="preserve"> </w:t>
-      </w:r>
-      <w:r>
-        <w:rPr>
-          <w:sz w:val="22"/>
-          <w:lang w:val="es-ES_tradnl"/>
-        </w:rPr>
-        <w:t>es de carácter educativo y no tendrá validez alguna en términos legales o judiciales y sirve de base para ejemplificar la funcionalidad de un contrato real de una empresa de desarrollo de software. Además no se debe entender bajo ninguna situación dada que va a tener repercusiones reales, en caso de no cumplir con algunas de las clausulas anteriormente mencionadas. Para aclarar lo anterior se presenta la</w:t>
+        <w:t>desarrollo de software. Además no se debe entender bajo ninguna situación dada que va a tener repercusiones reales, en caso de no cumplir con algunas de las clausulas anteriormente mencionadas. Para aclarar lo anterior se presenta la</w:t>
       </w:r>
       <w:r>
         <w:rPr>
@@ -2968,7 +3119,21 @@
           <w:sz w:val="22"/>
           <w:lang w:val="es-ES_tradnl"/>
         </w:rPr>
-        <w:t xml:space="preserve"> que el profesor encargado de la revisión de los trabajos consideren adecuadas; aplicar a cada una de las partes involucradas en los trabajos de diseño y desarrollo de la aplicación dirigida al cliente final. </w:t>
+        <w:t xml:space="preserve"> que el profesor encargado de la revisión de lo</w:t>
+      </w:r>
+      <w:r>
+        <w:rPr>
+          <w:sz w:val="22"/>
+          <w:lang w:val="es-ES_tradnl"/>
+        </w:rPr>
+        <w:t>s trabajos consideren adecuadas</w:t>
+      </w:r>
+      <w:r>
+        <w:rPr>
+          <w:sz w:val="22"/>
+          <w:lang w:val="es-ES_tradnl"/>
+        </w:rPr>
+        <w:t xml:space="preserve"> aplicar a cada una de las partes involucradas en los trabajos de diseño y desarrollo de la aplicación dirigida al cliente final. </w:t>
       </w:r>
     </w:p>
     <w:p>
@@ -3073,7 +3238,7 @@
         <mc:AlternateContent>
           <mc:Choice Requires="wps">
             <w:drawing>
-              <wp:anchor distT="0" distB="0" distL="114300" distR="114300" simplePos="0" relativeHeight="251658240" behindDoc="0" locked="0" layoutInCell="1" allowOverlap="1">
+              <wp:anchor distT="0" distB="0" distL="114300" distR="114300" simplePos="0" relativeHeight="251658240" behindDoc="0" locked="0" layoutInCell="1" allowOverlap="1" wp14:anchorId="2BEE7CEA" wp14:editId="773AF558">
                 <wp:simplePos x="0" y="0"/>
                 <wp:positionH relativeFrom="column">
                   <wp:posOffset>3699510</wp:posOffset>
@@ -3152,7 +3317,7 @@
         <mc:AlternateContent>
           <mc:Choice Requires="wps">
             <w:drawing>
-              <wp:anchor distT="0" distB="0" distL="114300" distR="114300" simplePos="0" relativeHeight="251657216" behindDoc="0" locked="0" layoutInCell="1" allowOverlap="1">
+              <wp:anchor distT="0" distB="0" distL="114300" distR="114300" simplePos="0" relativeHeight="251657216" behindDoc="0" locked="0" layoutInCell="1" allowOverlap="1" wp14:anchorId="2BE33718" wp14:editId="46C54C97">
                 <wp:simplePos x="0" y="0"/>
                 <wp:positionH relativeFrom="column">
                   <wp:posOffset>394335</wp:posOffset>
@@ -3226,8 +3391,8 @@
           <w:lang w:val="es-ES_tradnl"/>
         </w:rPr>
         <w:sectPr>
-          <w:footerReference w:type="even" r:id="rId8"/>
-          <w:footerReference w:type="default" r:id="rId9"/>
+          <w:footerReference w:type="even" r:id="rId10"/>
+          <w:footerReference w:type="default" r:id="rId11"/>
           <w:pgSz w:w="11906" w:h="16838"/>
           <w:pgMar w:top="1134" w:right="1134" w:bottom="1134" w:left="1134" w:header="709" w:footer="709" w:gutter="0"/>
           <w:cols w:space="708" w:equalWidth="0">
@@ -3253,7 +3418,17 @@
           <w:szCs w:val="22"/>
         </w:rPr>
         <w:lastRenderedPageBreak/>
-        <w:t>Jeison Céspedes Morales</w:t>
+        <w:t>Jeison</w:t>
+      </w:r>
+      <w:bookmarkStart w:id="3" w:name="_GoBack"/>
+      <w:bookmarkEnd w:id="3"/>
+      <w:r>
+        <w:rPr>
+          <w:rFonts w:cs="Arial"/>
+          <w:sz w:val="22"/>
+          <w:szCs w:val="22"/>
+        </w:rPr>
+        <w:t xml:space="preserve"> Céspedes Morales</w:t>
       </w:r>
     </w:p>
     <w:p>
@@ -3277,15 +3452,6 @@
     </w:p>
     <w:p>
       <w:pPr>
-        <w:jc w:val="center"/>
-        <w:rPr>
-          <w:sz w:val="22"/>
-        </w:rPr>
-      </w:pPr>
-    </w:p>
-    <w:p>
-      <w:pPr>
-        <w:jc w:val="center"/>
         <w:rPr>
           <w:sz w:val="22"/>
         </w:rPr>
@@ -3312,8 +3478,17 @@
           <w:sz w:val="22"/>
           <w:lang w:val="es-ES_tradnl"/>
         </w:rPr>
-        <w:t>Horacio Salazar Salazar</w:t>
-      </w:r>
+        <w:t xml:space="preserve">Horacio Salazar </w:t>
+      </w:r>
+      <w:proofErr w:type="spellStart"/>
+      <w:r>
+        <w:rPr>
+          <w:sz w:val="22"/>
+          <w:lang w:val="es-ES_tradnl"/>
+        </w:rPr>
+        <w:t>Salazar</w:t>
+      </w:r>
+      <w:proofErr w:type="spellEnd"/>
     </w:p>
     <w:p>
       <w:pPr>
@@ -3330,8 +3505,6 @@
         </w:rPr>
         <w:t>Encargado de la tienda</w:t>
       </w:r>
-      <w:bookmarkStart w:id="0" w:name="_GoBack"/>
-      <w:bookmarkEnd w:id="0"/>
     </w:p>
     <w:p>
       <w:pPr>
@@ -3602,6 +3775,91 @@
     </w:sectPr>
   </w:body>
 </w:document>
+</file>
+
+<file path=word/comments.xml><?xml version="1.0" encoding="utf-8"?>
+<w:comments xmlns:wpc="http://schemas.microsoft.com/office/word/2010/wordprocessingCanvas" xmlns:mc="http://schemas.openxmlformats.org/markup-compatibility/2006" xmlns:o="urn:schemas-microsoft-com:office:office" xmlns:r="http://schemas.openxmlformats.org/officeDocument/2006/relationships" xmlns:m="http://schemas.openxmlformats.org/officeDocument/2006/math" xmlns:v="urn:schemas-microsoft-com:vml" xmlns:wp14="http://schemas.microsoft.com/office/word/2010/wordprocessingDrawing" xmlns:wp="http://schemas.openxmlformats.org/drawingml/2006/wordprocessingDrawing" xmlns:w10="urn:schemas-microsoft-com:office:word" xmlns:w="http://schemas.openxmlformats.org/wordprocessingml/2006/main" xmlns:w14="http://schemas.microsoft.com/office/word/2010/wordml" xmlns:w15="http://schemas.microsoft.com/office/word/2012/wordml" xmlns:wpg="http://schemas.microsoft.com/office/word/2010/wordprocessingGroup" xmlns:wpi="http://schemas.microsoft.com/office/word/2010/wordprocessingInk" xmlns:wne="http://schemas.microsoft.com/office/word/2006/wordml" xmlns:wps="http://schemas.microsoft.com/office/word/2010/wordprocessingShape" mc:Ignorable="w14 w15 wp14">
+  <w:comment w:id="0" w:author="Andres" w:date="2014-09-19T14:26:00Z" w:initials="A">
+    <w:p>
+      <w:pPr>
+        <w:pStyle w:val="Textocomentario"/>
+      </w:pPr>
+      <w:r>
+        <w:rPr>
+          <w:rStyle w:val="Refdecomentario"/>
+        </w:rPr>
+        <w:annotationRef/>
+      </w:r>
+      <w:r>
+        <w:t xml:space="preserve">Definir </w:t>
+      </w:r>
+      <w:proofErr w:type="spellStart"/>
+      <w:r>
+        <w:t>que</w:t>
+      </w:r>
+      <w:proofErr w:type="spellEnd"/>
+      <w:r>
+        <w:t xml:space="preserve"> días o cada cuanto se termina una fase o ciclo.</w:t>
+      </w:r>
+    </w:p>
+  </w:comment>
+  <w:comment w:id="1" w:author="Andres" w:date="2014-09-19T14:24:00Z" w:initials="A">
+    <w:p>
+      <w:pPr>
+        <w:pStyle w:val="Textocomentario"/>
+      </w:pPr>
+      <w:r>
+        <w:rPr>
+          <w:rStyle w:val="Refdecomentario"/>
+        </w:rPr>
+        <w:annotationRef/>
+      </w:r>
+      <w:r>
+        <w:t xml:space="preserve">Esta parte del contrato es importante habla de los anexo al mismo es decir requerimientos, casos de uso etc. </w:t>
+      </w:r>
+      <w:proofErr w:type="spellStart"/>
+      <w:r>
+        <w:t>Basicamente</w:t>
+      </w:r>
+      <w:proofErr w:type="spellEnd"/>
+      <w:r>
+        <w:t xml:space="preserve"> es incluir los documentos que se vallan a llevar a cabo en el curso.</w:t>
+      </w:r>
+    </w:p>
+  </w:comment>
+  <w:comment w:id="2" w:author="Andres" w:date="2014-09-19T14:29:00Z" w:initials="A">
+    <w:p>
+      <w:pPr>
+        <w:pStyle w:val="Textocomentario"/>
+      </w:pPr>
+      <w:r>
+        <w:rPr>
+          <w:rStyle w:val="Refdecomentario"/>
+        </w:rPr>
+        <w:annotationRef/>
+      </w:r>
+      <w:r>
+        <w:t xml:space="preserve">Esta parte </w:t>
+      </w:r>
+      <w:proofErr w:type="spellStart"/>
+      <w:r>
+        <w:t>esta</w:t>
+      </w:r>
+      <w:proofErr w:type="spellEnd"/>
+      <w:r>
+        <w:t xml:space="preserve"> relacionada con las verificaciones por parte del cliente final.</w:t>
+      </w:r>
+    </w:p>
+  </w:comment>
+</w:comments>
+</file>
+
+<file path=word/commentsExtended.xml><?xml version="1.0" encoding="utf-8"?>
+<w15:commentsEx xmlns:wpc="http://schemas.microsoft.com/office/word/2010/wordprocessingCanvas" xmlns:mc="http://schemas.openxmlformats.org/markup-compatibility/2006" xmlns:o="urn:schemas-microsoft-com:office:office" xmlns:r="http://schemas.openxmlformats.org/officeDocument/2006/relationships" xmlns:m="http://schemas.openxmlformats.org/officeDocument/2006/math" xmlns:v="urn:schemas-microsoft-com:vml" xmlns:wp14="http://schemas.microsoft.com/office/word/2010/wordprocessingDrawing" xmlns:wp="http://schemas.openxmlformats.org/drawingml/2006/wordprocessingDrawing" xmlns:w10="urn:schemas-microsoft-com:office:word" xmlns:w="http://schemas.openxmlformats.org/wordprocessingml/2006/main" xmlns:w14="http://schemas.microsoft.com/office/word/2010/wordml" xmlns:w15="http://schemas.microsoft.com/office/word/2012/wordml" xmlns:wpg="http://schemas.microsoft.com/office/word/2010/wordprocessingGroup" xmlns:wpi="http://schemas.microsoft.com/office/word/2010/wordprocessingInk" xmlns:wne="http://schemas.microsoft.com/office/word/2006/wordml" xmlns:wps="http://schemas.microsoft.com/office/word/2010/wordprocessingShape" mc:Ignorable="w14 w15 wp14">
+  <w15:commentEx w15:paraId="3506678F" w15:done="0"/>
+  <w15:commentEx w15:paraId="51BFA740" w15:done="0"/>
+  <w15:commentEx w15:paraId="408014F9" w15:done="0"/>
+</w15:commentsEx>
 </file>
 
 <file path=word/endnotes.xml><?xml version="1.0" encoding="utf-8"?>
@@ -3690,7 +3948,7 @@
       <mc:AlternateContent>
         <mc:Choice Requires="wpg">
           <w:drawing>
-            <wp:anchor distT="0" distB="0" distL="114300" distR="114300" simplePos="0" relativeHeight="251657728" behindDoc="0" locked="0" layoutInCell="1" allowOverlap="1">
+            <wp:anchor distT="0" distB="0" distL="114300" distR="114300" simplePos="0" relativeHeight="251657728" behindDoc="0" locked="0" layoutInCell="1" allowOverlap="1" wp14:anchorId="35D41571" wp14:editId="24476F36">
               <wp:simplePos x="0" y="0"/>
               <wp:positionH relativeFrom="page">
                 <wp:posOffset>1383030</wp:posOffset>
@@ -9043,6 +9301,14 @@
   </w:num>
   <w:numIdMacAtCleanup w:val="11"/>
 </w:numbering>
+</file>
+
+<file path=word/people.xml><?xml version="1.0" encoding="utf-8"?>
+<w15:people xmlns:wpc="http://schemas.microsoft.com/office/word/2010/wordprocessingCanvas" xmlns:mc="http://schemas.openxmlformats.org/markup-compatibility/2006" xmlns:o="urn:schemas-microsoft-com:office:office" xmlns:r="http://schemas.openxmlformats.org/officeDocument/2006/relationships" xmlns:m="http://schemas.openxmlformats.org/officeDocument/2006/math" xmlns:v="urn:schemas-microsoft-com:vml" xmlns:wp14="http://schemas.microsoft.com/office/word/2010/wordprocessingDrawing" xmlns:wp="http://schemas.openxmlformats.org/drawingml/2006/wordprocessingDrawing" xmlns:w10="urn:schemas-microsoft-com:office:word" xmlns:w="http://schemas.openxmlformats.org/wordprocessingml/2006/main" xmlns:w14="http://schemas.microsoft.com/office/word/2010/wordml" xmlns:w15="http://schemas.microsoft.com/office/word/2012/wordml" xmlns:wpg="http://schemas.microsoft.com/office/word/2010/wordprocessingGroup" xmlns:wpi="http://schemas.microsoft.com/office/word/2010/wordprocessingInk" xmlns:wne="http://schemas.microsoft.com/office/word/2006/wordml" xmlns:wps="http://schemas.microsoft.com/office/word/2010/wordprocessingShape" mc:Ignorable="w14 w15 wp14">
+  <w15:person w15:author="Andres">
+    <w15:presenceInfo w15:providerId="None" w15:userId="Andres"/>
+  </w15:person>
+</w15:people>
 </file>
 
 <file path=word/styles.xml><?xml version="1.0" encoding="utf-8"?>
@@ -9607,7 +9873,6 @@
     <w:uiPriority w:val="99"/>
     <w:semiHidden/>
     <w:unhideWhenUsed/>
-    <w:qFormat/>
     <w:tblPr>
       <w:tblInd w:w="0" w:type="dxa"/>
       <w:tblCellMar>
@@ -9919,6 +10184,7 @@
   </w:style>
   <w:style w:type="character" w:customStyle="1" w:styleId="PiedepginaCar">
     <w:name w:val="Pie de página Car"/>
+    <w:aliases w:val="Derechos Car"/>
     <w:link w:val="Piedepgina"/>
     <w:uiPriority w:val="99"/>
     <w:rsid w:val="00B14301"/>
@@ -10255,7 +10521,7 @@
 </file>
 
 <file path=customXml/itemProps1.xml><?xml version="1.0" encoding="utf-8"?>
-<ds:datastoreItem xmlns:ds="http://schemas.openxmlformats.org/officeDocument/2006/customXml" ds:itemID="{37B1BE75-F522-4DCD-8BBF-78D7A78E4110}">
+<ds:datastoreItem xmlns:ds="http://schemas.openxmlformats.org/officeDocument/2006/customXml" ds:itemID="{8D46904B-4F77-407F-B8B6-2A96DCFCD847}">
   <ds:schemaRefs>
     <ds:schemaRef ds:uri="http://schemas.openxmlformats.org/officeDocument/2006/bibliography"/>
   </ds:schemaRefs>

</xml_diff>